<commit_message>
Added checksum to the frame protocol.
</commit_message>
<xml_diff>
--- a/Frame-protocol.docx
+++ b/Frame-protocol.docx
@@ -140,12 +140,14 @@
         </w:rPr>
         <w:t xml:space="preserve">X </w:t>
       </w:r>
+      <w:proofErr w:type="spellStart"/>
       <w:r>
         <w:rPr>
           <w:u w:val="single"/>
         </w:rPr>
         <w:t>Accelerometer</w:t>
       </w:r>
+      <w:proofErr w:type="spellEnd"/>
       <w:r>
         <w:rPr>
           <w:u w:val="single"/>
@@ -185,12 +187,14 @@
         </w:rPr>
         <w:t xml:space="preserve">Y </w:t>
       </w:r>
+      <w:proofErr w:type="spellStart"/>
       <w:r>
         <w:rPr>
           <w:u w:val="single"/>
         </w:rPr>
         <w:t>Accelerometer</w:t>
       </w:r>
+      <w:proofErr w:type="spellEnd"/>
       <w:r>
         <w:rPr>
           <w:u w:val="single"/>
@@ -217,9 +221,11 @@
       <w:r>
         <w:t xml:space="preserve">Z </w:t>
       </w:r>
+      <w:proofErr w:type="spellStart"/>
       <w:r>
         <w:t>Accelerometer</w:t>
       </w:r>
+      <w:proofErr w:type="spellEnd"/>
       <w:r>
         <w:t>:</w:t>
       </w:r>
@@ -238,6 +244,28 @@
     </w:p>
     <w:p>
       <w:pPr>
+        <w:pStyle w:val="Kop1"/>
+      </w:pPr>
+      <w:proofErr w:type="spellStart"/>
+      <w:r>
+        <w:t>Checksum</w:t>
+      </w:r>
+      <w:proofErr w:type="spellEnd"/>
+    </w:p>
+    <w:p>
+      <w:pPr>
+        <w:pStyle w:val="Lijstalinea"/>
+        <w:numPr>
+          <w:ilvl w:val="0"/>
+          <w:numId w:val="6"/>
+        </w:numPr>
+      </w:pPr>
+      <w:r>
+        <w:t>Komt na: CCC</w:t>
+      </w:r>
+    </w:p>
+    <w:p>
+      <w:pPr>
         <w:rPr>
           <w:rStyle w:val="Kop1Char"/>
           <w:u w:val="single"/>
@@ -262,29 +290,28 @@
       <w:r>
         <w:t>EDCBA</w:t>
       </w:r>
+    </w:p>
+    <w:p>
+      <w:pPr>
+        <w:pStyle w:val="Kop1"/>
+        <w:rPr>
+          <w:u w:val="single"/>
+        </w:rPr>
+      </w:pPr>
+      <w:r>
+        <w:rPr>
+          <w:u w:val="single"/>
+        </w:rPr>
+        <w:t>Voorbeeld:</w:t>
+      </w:r>
       <w:bookmarkStart w:id="0" w:name="_GoBack"/>
       <w:bookmarkEnd w:id="0"/>
     </w:p>
     <w:p>
-      <w:pPr>
-        <w:pStyle w:val="Kop1"/>
-        <w:rPr>
-          <w:u w:val="single"/>
-        </w:rPr>
-      </w:pPr>
-      <w:r>
-        <w:rPr>
-          <w:u w:val="single"/>
-        </w:rPr>
-        <w:t>Voorbeeld:</w:t>
+      <w:r>
+        <w:t>ABCDE25.69|42XXX-4.77YYY0.43ZZZ0.49CCC63.84EDCBA</w:t>
       </w:r>
     </w:p>
-    <w:p>
-      <w:r>
-        <w:t>ABCDE11.38|100.42XXX-30.73YYY11.99ZZZ-49.49EDCBA</w:t>
-      </w:r>
-    </w:p>
-    <w:p/>
     <w:sectPr>
       <w:pgSz w:w="11906" w:h="16838"/>
       <w:pgMar w:top="1417" w:right="1417" w:bottom="1417" w:left="1417" w:header="708" w:footer="708" w:gutter="0"/>

</xml_diff>